<commit_message>
Hibernate and Spring frameWork
</commit_message>
<xml_diff>
--- a/multitreadinginjava.docx
+++ b/multitreadinginjava.docx
@@ -248,8 +248,6 @@
           <w:szCs w:val="44"/>
         </w:rPr>
       </w:pPr>
-      <w:bookmarkStart w:id="0" w:name="_GoBack"/>
-      <w:bookmarkEnd w:id="0"/>
     </w:p>
     <w:p>
       <w:pPr>
@@ -527,6 +525,7 @@
           <w:szCs w:val="20"/>
         </w:rPr>
       </w:pPr>
+      <w:bookmarkStart w:id="0" w:name="_GoBack"/>
       <w:r>
         <w:rPr>
           <w:rFonts w:ascii="Verdana" w:hAnsi="Verdana"/>
@@ -686,6 +685,7 @@
         <w:t>Cost of communication between the process is high.</w:t>
       </w:r>
     </w:p>
+    <w:bookmarkEnd w:id="0"/>
     <w:p>
       <w:pPr>
         <w:numPr>
@@ -965,51 +965,6 @@
           <w:szCs w:val="20"/>
         </w:rPr>
       </w:pPr>
-      <w:hyperlink r:id="rId5" w:history="1">
-        <w:r>
-          <w:rPr>
-            <w:rStyle w:val="Hyperlink"/>
-            <w:b/>
-            <w:bCs/>
-            <w:color w:val="FFFFFF"/>
-            <w:sz w:val="20"/>
-            <w:szCs w:val="20"/>
-            <w:u w:val="none"/>
-            <w:shd w:val="clear" w:color="auto" w:fill="8BC34A"/>
-          </w:rPr>
-          <w:t>next →</w:t>
-        </w:r>
-      </w:hyperlink>
-      <w:hyperlink r:id="rId6" w:history="1">
-        <w:r>
-          <w:rPr>
-            <w:rStyle w:val="Hyperlink"/>
-            <w:b/>
-            <w:bCs/>
-            <w:color w:val="FFFFFF"/>
-            <w:sz w:val="20"/>
-            <w:szCs w:val="20"/>
-            <w:u w:val="none"/>
-            <w:shd w:val="clear" w:color="auto" w:fill="8BC34A"/>
-          </w:rPr>
-          <w:t xml:space="preserve">← </w:t>
-        </w:r>
-        <w:proofErr w:type="spellStart"/>
-        <w:r>
-          <w:rPr>
-            <w:rStyle w:val="Hyperlink"/>
-            <w:b/>
-            <w:bCs/>
-            <w:color w:val="FFFFFF"/>
-            <w:sz w:val="20"/>
-            <w:szCs w:val="20"/>
-            <w:u w:val="none"/>
-            <w:shd w:val="clear" w:color="auto" w:fill="8BC34A"/>
-          </w:rPr>
-          <w:t>prev</w:t>
-        </w:r>
-        <w:proofErr w:type="spellEnd"/>
-      </w:hyperlink>
     </w:p>
     <w:p>
       <w:pPr>
@@ -1053,7 +1008,7 @@
           <w:szCs w:val="20"/>
         </w:rPr>
       </w:pPr>
-      <w:hyperlink r:id="rId7" w:history="1">
+      <w:hyperlink r:id="rId5" w:history="1">
         <w:r>
           <w:rPr>
             <w:rStyle w:val="Hyperlink"/>
@@ -1082,7 +1037,7 @@
           <w:szCs w:val="20"/>
         </w:rPr>
       </w:pPr>
-      <w:hyperlink r:id="rId8" w:anchor="multitasing" w:history="1">
+      <w:hyperlink r:id="rId6" w:anchor="multitasing" w:history="1">
         <w:r>
           <w:rPr>
             <w:rStyle w:val="Hyperlink"/>
@@ -1111,7 +1066,7 @@
           <w:szCs w:val="20"/>
         </w:rPr>
       </w:pPr>
-      <w:hyperlink r:id="rId9" w:anchor="multiprocessing" w:history="1">
+      <w:hyperlink r:id="rId7" w:anchor="multiprocessing" w:history="1">
         <w:r>
           <w:rPr>
             <w:rStyle w:val="Hyperlink"/>
@@ -1140,7 +1095,7 @@
           <w:szCs w:val="20"/>
         </w:rPr>
       </w:pPr>
-      <w:hyperlink r:id="rId10" w:anchor="multithreading" w:history="1">
+      <w:hyperlink r:id="rId8" w:anchor="multithreading" w:history="1">
         <w:r>
           <w:rPr>
             <w:rStyle w:val="Hyperlink"/>
@@ -1169,7 +1124,7 @@
           <w:szCs w:val="20"/>
         </w:rPr>
       </w:pPr>
-      <w:hyperlink r:id="rId11" w:anchor="thread" w:history="1">
+      <w:hyperlink r:id="rId9" w:anchor="thread" w:history="1">
         <w:r>
           <w:rPr>
             <w:rStyle w:val="Hyperlink"/>
@@ -1951,7 +1906,7 @@
                     </pic:cNvPicPr>
                   </pic:nvPicPr>
                   <pic:blipFill>
-                    <a:blip r:embed="rId12">
+                    <a:blip r:embed="rId10">
                       <a:extLst>
                         <a:ext uri="{28A0092B-C50C-407E-A947-70E740481C1C}">
                           <a14:useLocalDpi xmlns:a14="http://schemas.microsoft.com/office/drawing/2010/main" val="0"/>
@@ -2709,7 +2664,7 @@
                     <pic:cNvPicPr/>
                   </pic:nvPicPr>
                   <pic:blipFill>
-                    <a:blip r:embed="rId13"/>
+                    <a:blip r:embed="rId11"/>
                     <a:stretch>
                       <a:fillRect/>
                     </a:stretch>

</xml_diff>